<commit_message>
Update title last position
</commit_message>
<xml_diff>
--- a/Gerald_Bennett.docx
+++ b/Gerald_Bennett.docx
@@ -1042,8 +1042,6 @@
               </w:rPr>
               <w:t>, Go</w:t>
             </w:r>
-            <w:bookmarkStart w:id="0" w:name="_GoBack"/>
-            <w:bookmarkEnd w:id="0"/>
           </w:p>
         </w:tc>
       </w:tr>
@@ -1321,22 +1319,19 @@
         <w:pStyle w:val="RSJobTitle"/>
       </w:pPr>
       <w:r>
+        <w:t xml:space="preserve">Solution Architect / </w:t>
+      </w:r>
+      <w:r>
         <w:t>Senior</w:t>
       </w:r>
       <w:r>
         <w:t xml:space="preserve"> J</w:t>
       </w:r>
       <w:r>
-        <w:t xml:space="preserve">ava Developer / </w:t>
-      </w:r>
-      <w:proofErr w:type="spellStart"/>
-      <w:r>
-        <w:t>DevOps</w:t>
-      </w:r>
-      <w:proofErr w:type="spellEnd"/>
-      <w:r>
-        <w:t xml:space="preserve"> Consultant</w:t>
-      </w:r>
+        <w:t>ava Developer</w:t>
+      </w:r>
+      <w:bookmarkStart w:id="0" w:name="_GoBack"/>
+      <w:bookmarkEnd w:id="0"/>
     </w:p>
     <w:p>
       <w:pPr>
@@ -9596,7 +9591,7 @@
   <a:extraClrSchemeLst/>
   <a:extLst>
     <a:ext uri="{05A4C25C-085E-4340-85A3-A5531E510DB2}">
-      <thm15:themeFamily xmlns:thm15="http://schemas.microsoft.com/office/thememl/2012/main" xmlns="" name="Office Theme" id="{62F939B6-93AF-4DB8-9C6B-D6C7DFDC589F}" vid="{4A3C46E8-61CC-4603-A589-7422A47A8E4A}"/>
+      <thm15:themeFamily xmlns="" xmlns:thm15="http://schemas.microsoft.com/office/thememl/2012/main" name="Office Theme" id="{62F939B6-93AF-4DB8-9C6B-D6C7DFDC589F}" vid="{4A3C46E8-61CC-4603-A589-7422A47A8E4A}"/>
     </a:ext>
   </a:extLst>
 </a:theme>
@@ -9631,7 +9626,7 @@
 </file>
 
 <file path=customXml/itemProps3.xml><?xml version="1.0" encoding="utf-8"?>
-<ds:datastoreItem xmlns:ds="http://schemas.openxmlformats.org/officeDocument/2006/customXml" ds:itemID="{7896EB5A-C125-CE4D-A9CF-4589E9EDF685}">
+<ds:datastoreItem xmlns:ds="http://schemas.openxmlformats.org/officeDocument/2006/customXml" ds:itemID="{3E80458F-A9FF-544D-ADA2-617F0E33C875}">
   <ds:schemaRefs>
     <ds:schemaRef ds:uri="http://schemas.openxmlformats.org/officeDocument/2006/bibliography"/>
   </ds:schemaRefs>

</xml_diff>

<commit_message>
Update with NIC info
</commit_message>
<xml_diff>
--- a/Gerald_Bennett.docx
+++ b/Gerald_Bennett.docx
@@ -437,6 +437,40 @@
                 <w:szCs w:val="19"/>
               </w:rPr>
               <w:t xml:space="preserve">Java, </w:t>
+            </w:r>
+            <w:r>
+              <w:rPr>
+                <w:rFonts w:ascii="Arial" w:hAnsi="Arial" w:cs="Arial"/>
+                <w:sz w:val="18"/>
+                <w:szCs w:val="19"/>
+              </w:rPr>
+              <w:t>Spring, Spring Boot</w:t>
+            </w:r>
+            <w:r>
+              <w:rPr>
+                <w:rFonts w:ascii="Arial" w:hAnsi="Arial" w:cs="Arial"/>
+                <w:sz w:val="18"/>
+                <w:szCs w:val="19"/>
+              </w:rPr>
+              <w:t xml:space="preserve">, Apache </w:t>
+            </w:r>
+            <w:proofErr w:type="spellStart"/>
+            <w:r>
+              <w:rPr>
+                <w:rFonts w:ascii="Arial" w:hAnsi="Arial" w:cs="Arial"/>
+                <w:sz w:val="18"/>
+                <w:szCs w:val="19"/>
+              </w:rPr>
+              <w:t>Activiti</w:t>
+            </w:r>
+            <w:proofErr w:type="spellEnd"/>
+            <w:r>
+              <w:rPr>
+                <w:rFonts w:ascii="Arial" w:hAnsi="Arial" w:cs="Arial"/>
+                <w:sz w:val="18"/>
+                <w:szCs w:val="19"/>
+              </w:rPr>
+              <w:t xml:space="preserve">, </w:t>
             </w:r>
             <w:r>
               <w:rPr>
@@ -566,7 +600,7 @@
                 <w:sz w:val="18"/>
                 <w:szCs w:val="19"/>
               </w:rPr>
-              <w:t>Maven, Spring, Spring Boot</w:t>
+              <w:t>Maven</w:t>
             </w:r>
           </w:p>
         </w:tc>
@@ -1200,7 +1234,6 @@
           <w:szCs w:val="20"/>
         </w:rPr>
       </w:pPr>
-      <w:proofErr w:type="spellStart"/>
       <w:r>
         <w:rPr>
           <w:rFonts w:ascii="Arial" w:hAnsi="Arial" w:cs="Arial"/>
@@ -1208,9 +1241,8 @@
           <w:sz w:val="20"/>
           <w:szCs w:val="20"/>
         </w:rPr>
-        <w:t>Iconma</w:t>
-      </w:r>
-      <w:proofErr w:type="spellEnd"/>
+        <w:t>Technology Solutions Partners</w:t>
+      </w:r>
       <w:r>
         <w:rPr>
           <w:rFonts w:ascii="Arial" w:hAnsi="Arial" w:cs="Arial"/>
@@ -1227,9 +1259,8 @@
           <w:sz w:val="20"/>
           <w:szCs w:val="20"/>
         </w:rPr>
-        <w:t xml:space="preserve">Troy, MI / </w:t>
-      </w:r>
-      <w:proofErr w:type="spellStart"/>
+        <w:t>Lenexa, KS </w:t>
+      </w:r>
       <w:r>
         <w:rPr>
           <w:rFonts w:ascii="Arial" w:hAnsi="Arial" w:cs="Arial"/>
@@ -1237,7 +1268,7 @@
           <w:sz w:val="20"/>
           <w:szCs w:val="20"/>
         </w:rPr>
-        <w:t>Ther</w:t>
+        <w:t xml:space="preserve">/ </w:t>
       </w:r>
       <w:r>
         <w:rPr>
@@ -1246,9 +1277,10 @@
           <w:sz w:val="20"/>
           <w:szCs w:val="20"/>
         </w:rPr>
-        <w:t>mofisher</w:t>
-      </w:r>
-      <w:proofErr w:type="spellEnd"/>
+        <w:t>NIC</w:t>
+      </w:r>
+      <w:bookmarkStart w:id="0" w:name="_GoBack"/>
+      <w:bookmarkEnd w:id="0"/>
       <w:r>
         <w:rPr>
           <w:rFonts w:ascii="Arial" w:hAnsi="Arial" w:cs="Arial"/>
@@ -1256,7 +1288,7 @@
           <w:sz w:val="20"/>
           <w:szCs w:val="20"/>
         </w:rPr>
-        <w:t xml:space="preserve"> Scientific - Austin, </w:t>
+        <w:t xml:space="preserve"> - Austin, </w:t>
       </w:r>
       <w:r>
         <w:rPr>
@@ -1284,34 +1316,7 @@
           <w:sz w:val="20"/>
           <w:szCs w:val="20"/>
         </w:rPr>
-        <w:t>October 2017</w:t>
-      </w:r>
-      <w:r>
-        <w:rPr>
-          <w:rFonts w:ascii="Arial" w:hAnsi="Arial" w:cs="Arial"/>
-          <w:i/>
-          <w:sz w:val="20"/>
-          <w:szCs w:val="20"/>
-        </w:rPr>
-        <w:t xml:space="preserve"> </w:t>
-      </w:r>
-      <w:r>
-        <w:rPr>
-          <w:rFonts w:ascii="Arial" w:hAnsi="Arial" w:cs="Arial"/>
-          <w:i/>
-          <w:sz w:val="20"/>
-          <w:szCs w:val="20"/>
-        </w:rPr>
-        <w:t>–</w:t>
-      </w:r>
-      <w:r>
-        <w:rPr>
-          <w:rFonts w:ascii="Arial" w:hAnsi="Arial" w:cs="Arial"/>
-          <w:i/>
-          <w:sz w:val="20"/>
-          <w:szCs w:val="20"/>
-        </w:rPr>
-        <w:t xml:space="preserve"> April 2018</w:t>
+        <w:t>June 2018</w:t>
       </w:r>
     </w:p>
     <w:p>
@@ -1319,10 +1324,7 @@
         <w:pStyle w:val="RSJobTitle"/>
       </w:pPr>
       <w:r>
-        <w:t xml:space="preserve">Solution Architect / </w:t>
-      </w:r>
-      <w:r>
-        <w:t>Senior</w:t>
+        <w:t>Solution Architect / Senior</w:t>
       </w:r>
       <w:r>
         <w:t xml:space="preserve"> J</w:t>
@@ -1330,8 +1332,6 @@
       <w:r>
         <w:t>ava Developer</w:t>
       </w:r>
-      <w:bookmarkStart w:id="0" w:name="_GoBack"/>
-      <w:bookmarkEnd w:id="0"/>
     </w:p>
     <w:p>
       <w:pPr>
@@ -1357,6 +1357,195 @@
           <w:sz w:val="20"/>
           <w:szCs w:val="20"/>
         </w:rPr>
+        <w:t xml:space="preserve">Architected the integration of BPMN, Apache </w:t>
+      </w:r>
+      <w:proofErr w:type="spellStart"/>
+      <w:r>
+        <w:rPr>
+          <w:rFonts w:ascii="Arial" w:hAnsi="Arial" w:cs="Arial"/>
+          <w:sz w:val="20"/>
+          <w:szCs w:val="20"/>
+        </w:rPr>
+        <w:t>Activiti</w:t>
+      </w:r>
+      <w:proofErr w:type="spellEnd"/>
+      <w:r>
+        <w:rPr>
+          <w:rFonts w:ascii="Arial" w:hAnsi="Arial" w:cs="Arial"/>
+          <w:sz w:val="20"/>
+          <w:szCs w:val="20"/>
+        </w:rPr>
+        <w:t xml:space="preserve"> processing engine into NIC backend application to provide asynchronous workflow capabilities.</w:t>
+      </w:r>
+    </w:p>
+    <w:p>
+      <w:pPr>
+        <w:tabs>
+          <w:tab w:val="right" w:pos="10800"/>
+        </w:tabs>
+        <w:jc w:val="both"/>
+        <w:rPr>
+          <w:rFonts w:ascii="Arial" w:hAnsi="Arial" w:cs="Arial"/>
+          <w:i/>
+          <w:sz w:val="20"/>
+          <w:szCs w:val="20"/>
+        </w:rPr>
+      </w:pPr>
+      <w:proofErr w:type="spellStart"/>
+      <w:r>
+        <w:rPr>
+          <w:rFonts w:ascii="Arial" w:hAnsi="Arial" w:cs="Arial"/>
+          <w:i/>
+          <w:sz w:val="20"/>
+          <w:szCs w:val="20"/>
+        </w:rPr>
+        <w:t>Iconma</w:t>
+      </w:r>
+      <w:proofErr w:type="spellEnd"/>
+      <w:r>
+        <w:rPr>
+          <w:rFonts w:ascii="Arial" w:hAnsi="Arial" w:cs="Arial"/>
+          <w:i/>
+          <w:sz w:val="20"/>
+          <w:szCs w:val="20"/>
+        </w:rPr>
+        <w:t xml:space="preserve"> - </w:t>
+      </w:r>
+      <w:r>
+        <w:rPr>
+          <w:rFonts w:ascii="Arial" w:hAnsi="Arial" w:cs="Arial"/>
+          <w:i/>
+          <w:sz w:val="20"/>
+          <w:szCs w:val="20"/>
+        </w:rPr>
+        <w:t xml:space="preserve">Troy, MI / </w:t>
+      </w:r>
+      <w:proofErr w:type="spellStart"/>
+      <w:r>
+        <w:rPr>
+          <w:rFonts w:ascii="Arial" w:hAnsi="Arial" w:cs="Arial"/>
+          <w:i/>
+          <w:sz w:val="20"/>
+          <w:szCs w:val="20"/>
+        </w:rPr>
+        <w:t>Ther</w:t>
+      </w:r>
+      <w:r>
+        <w:rPr>
+          <w:rFonts w:ascii="Arial" w:hAnsi="Arial" w:cs="Arial"/>
+          <w:i/>
+          <w:sz w:val="20"/>
+          <w:szCs w:val="20"/>
+        </w:rPr>
+        <w:t>mofisher</w:t>
+      </w:r>
+      <w:proofErr w:type="spellEnd"/>
+      <w:r>
+        <w:rPr>
+          <w:rFonts w:ascii="Arial" w:hAnsi="Arial" w:cs="Arial"/>
+          <w:i/>
+          <w:sz w:val="20"/>
+          <w:szCs w:val="20"/>
+        </w:rPr>
+        <w:t xml:space="preserve"> Scientific - Austin, </w:t>
+      </w:r>
+      <w:r>
+        <w:rPr>
+          <w:rFonts w:ascii="Arial" w:hAnsi="Arial" w:cs="Arial"/>
+          <w:i/>
+          <w:sz w:val="20"/>
+          <w:szCs w:val="20"/>
+        </w:rPr>
+        <w:t>Texas</w:t>
+      </w:r>
+      <w:r>
+        <w:rPr>
+          <w:rFonts w:ascii="Arial" w:hAnsi="Arial" w:cs="Arial"/>
+          <w:i/>
+          <w:sz w:val="20"/>
+          <w:szCs w:val="20"/>
+        </w:rPr>
+        <w:tab/>
+      </w:r>
+      <w:r>
+        <w:rPr>
+          <w:rFonts w:ascii="Arial" w:hAnsi="Arial" w:cs="Arial"/>
+          <w:bCs/>
+          <w:i/>
+          <w:sz w:val="20"/>
+          <w:szCs w:val="20"/>
+        </w:rPr>
+        <w:t>October 2017</w:t>
+      </w:r>
+      <w:r>
+        <w:rPr>
+          <w:rFonts w:ascii="Arial" w:hAnsi="Arial" w:cs="Arial"/>
+          <w:i/>
+          <w:sz w:val="20"/>
+          <w:szCs w:val="20"/>
+        </w:rPr>
+        <w:t xml:space="preserve"> </w:t>
+      </w:r>
+      <w:r>
+        <w:rPr>
+          <w:rFonts w:ascii="Arial" w:hAnsi="Arial" w:cs="Arial"/>
+          <w:i/>
+          <w:sz w:val="20"/>
+          <w:szCs w:val="20"/>
+        </w:rPr>
+        <w:t>–</w:t>
+      </w:r>
+      <w:r>
+        <w:rPr>
+          <w:rFonts w:ascii="Arial" w:hAnsi="Arial" w:cs="Arial"/>
+          <w:i/>
+          <w:sz w:val="20"/>
+          <w:szCs w:val="20"/>
+        </w:rPr>
+        <w:t xml:space="preserve"> April 2018</w:t>
+      </w:r>
+    </w:p>
+    <w:p>
+      <w:pPr>
+        <w:pStyle w:val="RSJobTitle"/>
+      </w:pPr>
+      <w:r>
+        <w:t xml:space="preserve">Solution Architect / </w:t>
+      </w:r>
+      <w:r>
+        <w:t>Senior</w:t>
+      </w:r>
+      <w:r>
+        <w:t xml:space="preserve"> J</w:t>
+      </w:r>
+      <w:r>
+        <w:t>ava Developer</w:t>
+      </w:r>
+    </w:p>
+    <w:p>
+      <w:pPr>
+        <w:pStyle w:val="ListParagraph"/>
+        <w:numPr>
+          <w:ilvl w:val="0"/>
+          <w:numId w:val="35"/>
+        </w:numPr>
+        <w:tabs>
+          <w:tab w:val="right" w:pos="9360"/>
+        </w:tabs>
+        <w:ind w:left="630" w:hanging="270"/>
+        <w:jc w:val="both"/>
+        <w:rPr>
+          <w:rFonts w:ascii="Arial" w:hAnsi="Arial" w:cs="Arial"/>
+          <w:sz w:val="20"/>
+          <w:szCs w:val="20"/>
+        </w:rPr>
+      </w:pPr>
+      <w:r>
+        <w:rPr>
+          <w:rFonts w:ascii="Arial" w:hAnsi="Arial" w:cs="Arial"/>
+          <w:sz w:val="20"/>
+          <w:szCs w:val="20"/>
+        </w:rPr>
         <w:t xml:space="preserve">Responsible for delivering and maintaining </w:t>
       </w:r>
       <w:r>
@@ -2278,22 +2467,9 @@
       <w:r>
         <w:t>acle Retail Store Applications</w:t>
       </w:r>
-    </w:p>
-    <w:p>
-      <w:pPr>
-        <w:rPr>
-          <w:rFonts w:ascii="Arial" w:hAnsi="Arial" w:cs="Arial"/>
+      <w:r>
+        <w:rPr>
           <w:i/>
-          <w:sz w:val="20"/>
-          <w:szCs w:val="20"/>
-        </w:rPr>
-      </w:pPr>
-      <w:r>
-        <w:rPr>
-          <w:rFonts w:ascii="Arial" w:hAnsi="Arial" w:cs="Arial"/>
-          <w:i/>
-          <w:sz w:val="20"/>
-          <w:szCs w:val="20"/>
         </w:rPr>
         <w:br w:type="page"/>
       </w:r>
@@ -8547,7 +8723,6 @@
   <w:style w:type="character" w:default="1" w:styleId="DefaultParagraphFont">
     <w:name w:val="Default Paragraph Font"/>
     <w:uiPriority w:val="1"/>
-    <w:semiHidden/>
     <w:unhideWhenUsed/>
   </w:style>
   <w:style w:type="table" w:default="1" w:styleId="TableNormal">
@@ -9087,7 +9262,6 @@
   <w:style w:type="character" w:default="1" w:styleId="DefaultParagraphFont">
     <w:name w:val="Default Paragraph Font"/>
     <w:uiPriority w:val="1"/>
-    <w:semiHidden/>
     <w:unhideWhenUsed/>
   </w:style>
   <w:style w:type="table" w:default="1" w:styleId="TableNormal">
@@ -9626,7 +9800,7 @@
 </file>
 
 <file path=customXml/itemProps3.xml><?xml version="1.0" encoding="utf-8"?>
-<ds:datastoreItem xmlns:ds="http://schemas.openxmlformats.org/officeDocument/2006/customXml" ds:itemID="{3E80458F-A9FF-544D-ADA2-617F0E33C875}">
+<ds:datastoreItem xmlns:ds="http://schemas.openxmlformats.org/officeDocument/2006/customXml" ds:itemID="{A5C2650E-33FA-C144-B4C9-8442E60F3ADF}">
   <ds:schemaRefs>
     <ds:schemaRef ds:uri="http://schemas.openxmlformats.org/officeDocument/2006/bibliography"/>
   </ds:schemaRefs>

</xml_diff>